<commit_message>
feat: ✨ Add Discover with ProgBar. Lua Dissectors for Wireshark and Modified conf
Finished the sending of DISCOVER HELLO messages using the discover protocol and starting the implmentation of the reception queue in the QubeInterface. Modified the configuration file adding the default UDP listening port for qube worker. Modified the DMD CommonHeader adding also the Protocol FLAG field. Added wireshark dissector for the common header and the discover hello protocol.
</commit_message>
<xml_diff>
--- a/doc/DMD.docx
+++ b/doc/DMD.docx
@@ -485,6 +485,15 @@
     <w:p/>
     <w:sdt>
       <w:sdtPr>
+        <w:rPr>
+          <w:rFonts w:asciiTheme="minorHAnsi" w:eastAsiaTheme="minorHAnsi" w:hAnsiTheme="minorHAnsi" w:cstheme="minorBidi"/>
+          <w:color w:val="auto"/>
+          <w:kern w:val="2"/>
+          <w:sz w:val="22"/>
+          <w:szCs w:val="22"/>
+          <w:lang w:val="en-GB"/>
+          <w14:ligatures w14:val="standardContextual"/>
+        </w:rPr>
         <w:id w:val="1347670360"/>
         <w:docPartObj>
           <w:docPartGallery w:val="Table of Contents"/>
@@ -493,16 +502,9 @@
       </w:sdtPr>
       <w:sdtEndPr>
         <w:rPr>
-          <w:rFonts w:asciiTheme="minorHAnsi" w:eastAsiaTheme="minorHAnsi" w:hAnsiTheme="minorHAnsi" w:cstheme="minorBidi"/>
           <w:b/>
           <w:bCs/>
           <w:noProof/>
-          <w:color w:val="auto"/>
-          <w:kern w:val="2"/>
-          <w:sz w:val="22"/>
-          <w:szCs w:val="22"/>
-          <w:lang w:val="en-GB"/>
-          <w14:ligatures w14:val="standardContextual"/>
         </w:rPr>
       </w:sdtEndPr>
       <w:sdtContent>
@@ -1182,7 +1184,9 @@
       <w:tblGrid>
         <w:gridCol w:w="1687"/>
         <w:gridCol w:w="1687"/>
-        <w:gridCol w:w="1687"/>
+        <w:gridCol w:w="644"/>
+        <w:gridCol w:w="595"/>
+        <w:gridCol w:w="563"/>
         <w:gridCol w:w="1688"/>
       </w:tblGrid>
       <w:tr>
@@ -1239,6 +1243,7 @@
         <w:tc>
           <w:tcPr>
             <w:tcW w:w="1687" w:type="dxa"/>
+            <w:gridSpan w:val="3"/>
             <w:shd w:val="clear" w:color="auto" w:fill="D1D1D1" w:themeFill="background2" w:themeFillShade="E6"/>
             <w:vAlign w:val="center"/>
           </w:tcPr>
@@ -1306,7 +1311,7 @@
         <w:tc>
           <w:tcPr>
             <w:tcW w:w="3375" w:type="dxa"/>
-            <w:gridSpan w:val="2"/>
+            <w:gridSpan w:val="4"/>
             <w:vAlign w:val="center"/>
           </w:tcPr>
           <w:p>
@@ -1354,7 +1359,35 @@
         </w:tc>
         <w:tc>
           <w:tcPr>
-            <w:tcW w:w="1687" w:type="dxa"/>
+            <w:tcW w:w="562" w:type="dxa"/>
+            <w:vAlign w:val="center"/>
+          </w:tcPr>
+          <w:p>
+            <w:pPr>
+              <w:jc w:val="center"/>
+            </w:pPr>
+            <w:r>
+              <w:t>UDP</w:t>
+            </w:r>
+          </w:p>
+        </w:tc>
+        <w:tc>
+          <w:tcPr>
+            <w:tcW w:w="562" w:type="dxa"/>
+            <w:vAlign w:val="center"/>
+          </w:tcPr>
+          <w:p>
+            <w:pPr>
+              <w:jc w:val="center"/>
+            </w:pPr>
+            <w:r>
+              <w:t>TCP</w:t>
+            </w:r>
+          </w:p>
+        </w:tc>
+        <w:tc>
+          <w:tcPr>
+            <w:tcW w:w="563" w:type="dxa"/>
             <w:vAlign w:val="center"/>
           </w:tcPr>
           <w:p>
@@ -1572,6 +1605,64 @@
             </w:r>
             <w:r>
               <w:t>uniquely identify a single message in a message exchange.</w:t>
+            </w:r>
+          </w:p>
+        </w:tc>
+      </w:tr>
+      <w:tr>
+        <w:trPr>
+          <w:trHeight w:val="275"/>
+          <w:jc w:val="center"/>
+        </w:trPr>
+        <w:tc>
+          <w:tcPr>
+            <w:cnfStyle w:val="001000000000" w:firstRow="0" w:lastRow="0" w:firstColumn="1" w:lastColumn="0" w:oddVBand="0" w:evenVBand="0" w:oddHBand="0" w:evenHBand="0" w:firstRowFirstColumn="0" w:firstRowLastColumn="0" w:lastRowFirstColumn="0" w:lastRowLastColumn="0"/>
+            <w:tcW w:w="0" w:type="auto"/>
+            <w:vAlign w:val="center"/>
+          </w:tcPr>
+          <w:p>
+            <w:pPr>
+              <w:jc w:val="center"/>
+              <w:rPr>
+                <w:b w:val="0"/>
+                <w:bCs w:val="0"/>
+              </w:rPr>
+            </w:pPr>
+            <w:r>
+              <w:rPr>
+                <w:b w:val="0"/>
+                <w:bCs w:val="0"/>
+              </w:rPr>
+              <w:t>[5]</w:t>
+            </w:r>
+          </w:p>
+        </w:tc>
+        <w:tc>
+          <w:tcPr>
+            <w:tcW w:w="0" w:type="auto"/>
+            <w:vAlign w:val="center"/>
+          </w:tcPr>
+          <w:p>
+            <w:pPr>
+              <w:jc w:val="center"/>
+              <w:cnfStyle w:val="000000000000" w:firstRow="0" w:lastRow="0" w:firstColumn="0" w:lastColumn="0" w:oddVBand="0" w:evenVBand="0" w:oddHBand="0" w:evenHBand="0" w:firstRowFirstColumn="0" w:firstRowLastColumn="0" w:lastRowFirstColumn="0" w:lastRowLastColumn="0"/>
+            </w:pPr>
+            <w:r>
+              <w:t>UDP/TCP</w:t>
+            </w:r>
+          </w:p>
+        </w:tc>
+        <w:tc>
+          <w:tcPr>
+            <w:tcW w:w="0" w:type="auto"/>
+            <w:vAlign w:val="center"/>
+          </w:tcPr>
+          <w:p>
+            <w:pPr>
+              <w:cnfStyle w:val="000000000000" w:firstRow="0" w:lastRow="0" w:firstColumn="0" w:lastColumn="0" w:oddVBand="0" w:evenVBand="0" w:oddHBand="0" w:evenHBand="0" w:firstRowFirstColumn="0" w:firstRowLastColumn="0" w:lastRowFirstColumn="0" w:lastRowLastColumn="0"/>
+            </w:pPr>
+            <w:r>
+              <w:t>Flag representing if the message is UDP or TCP</w:t>
             </w:r>
           </w:p>
         </w:tc>
@@ -2095,21 +2186,7 @@
                 <w:b w:val="0"/>
                 <w:bCs w:val="0"/>
               </w:rPr>
-              <w:t>[0-</w:t>
-            </w:r>
-            <w:r>
-              <w:rPr>
-                <w:b w:val="0"/>
-                <w:bCs w:val="0"/>
-              </w:rPr>
-              <w:t>7</w:t>
-            </w:r>
-            <w:r>
-              <w:rPr>
-                <w:b w:val="0"/>
-                <w:bCs w:val="0"/>
-              </w:rPr>
-              <w:t>]</w:t>
+              <w:t>[0-7]</w:t>
             </w:r>
           </w:p>
         </w:tc>
@@ -2697,13 +2774,7 @@
               <w:cnfStyle w:val="000000000000" w:firstRow="0" w:lastRow="0" w:firstColumn="0" w:lastColumn="0" w:oddVBand="0" w:evenVBand="0" w:oddHBand="0" w:evenHBand="0" w:firstRowFirstColumn="0" w:firstRowLastColumn="0" w:lastRowFirstColumn="0" w:lastRowLastColumn="0"/>
             </w:pPr>
             <w:r>
-              <w:t xml:space="preserve">The TCP Port on which the </w:t>
-            </w:r>
-            <w:r>
-              <w:t>Worker</w:t>
-            </w:r>
-            <w:r>
-              <w:t xml:space="preserve"> has bind</w:t>
+              <w:t>The TCP Port on which the Worker has bind</w:t>
             </w:r>
           </w:p>
         </w:tc>
@@ -2761,13 +2832,7 @@
               <w:cnfStyle w:val="000000000000" w:firstRow="0" w:lastRow="0" w:firstColumn="0" w:lastColumn="0" w:oddVBand="0" w:evenVBand="0" w:oddHBand="0" w:evenHBand="0" w:firstRowFirstColumn="0" w:firstRowLastColumn="0" w:lastRowFirstColumn="0" w:lastRowLastColumn="0"/>
             </w:pPr>
             <w:r>
-              <w:t>The UDP Port on which th</w:t>
-            </w:r>
-            <w:r>
-              <w:t>e Worker</w:t>
-            </w:r>
-            <w:r>
-              <w:t xml:space="preserve"> has bind</w:t>
+              <w:t>The UDP Port on which the Worker has bind</w:t>
             </w:r>
           </w:p>
         </w:tc>

</xml_diff>

<commit_message>
feat: :construction: Add new updates to the Discover protocol
Discover Protocol updates: Qube workers can now use the interface to send discover response message and qube manager can correctly receive the response; added gathering system metrics functions for CPU usage and Physical RAM availabiliy in KB; Changed the DMD for the Discover Protocol. Finally, also added the dissectors for Discover RESPONSE message for wireshark.
</commit_message>
<xml_diff>
--- a/doc/DMD.docx
+++ b/doc/DMD.docx
@@ -2089,6 +2089,27 @@
           </w:p>
         </w:tc>
       </w:tr>
+      <w:tr>
+        <w:trPr>
+          <w:trHeight w:val="379"/>
+          <w:jc w:val="center"/>
+        </w:trPr>
+        <w:tc>
+          <w:tcPr>
+            <w:tcW w:w="6749" w:type="dxa"/>
+            <w:gridSpan w:val="4"/>
+            <w:vAlign w:val="center"/>
+          </w:tcPr>
+          <w:p>
+            <w:pPr>
+              <w:jc w:val="center"/>
+            </w:pPr>
+            <w:r>
+              <w:t>IP ADDR</w:t>
+            </w:r>
+          </w:p>
+        </w:tc>
+      </w:tr>
     </w:tbl>
     <w:p/>
     <w:p>
@@ -2336,6 +2357,78 @@
           </w:p>
         </w:tc>
       </w:tr>
+      <w:tr>
+        <w:trPr>
+          <w:trHeight w:val="275"/>
+          <w:jc w:val="center"/>
+        </w:trPr>
+        <w:tc>
+          <w:tcPr>
+            <w:cnfStyle w:val="001000000000" w:firstRow="0" w:lastRow="0" w:firstColumn="1" w:lastColumn="0" w:oddVBand="0" w:evenVBand="0" w:oddHBand="0" w:evenHBand="0" w:firstRowFirstColumn="0" w:firstRowLastColumn="0" w:lastRowFirstColumn="0" w:lastRowLastColumn="0"/>
+            <w:tcW w:w="0" w:type="auto"/>
+            <w:vAlign w:val="center"/>
+          </w:tcPr>
+          <w:p>
+            <w:pPr>
+              <w:jc w:val="center"/>
+              <w:rPr>
+                <w:b w:val="0"/>
+                <w:bCs w:val="0"/>
+              </w:rPr>
+            </w:pPr>
+            <w:r>
+              <w:rPr>
+                <w:b w:val="0"/>
+                <w:bCs w:val="0"/>
+              </w:rPr>
+              <w:t>[</w:t>
+            </w:r>
+            <w:r>
+              <w:rPr>
+                <w:b w:val="0"/>
+                <w:bCs w:val="0"/>
+              </w:rPr>
+              <w:t>12-15</w:t>
+            </w:r>
+            <w:r>
+              <w:rPr>
+                <w:b w:val="0"/>
+                <w:bCs w:val="0"/>
+              </w:rPr>
+              <w:t>]</w:t>
+            </w:r>
+          </w:p>
+        </w:tc>
+        <w:tc>
+          <w:tcPr>
+            <w:tcW w:w="0" w:type="auto"/>
+            <w:vAlign w:val="center"/>
+          </w:tcPr>
+          <w:p>
+            <w:pPr>
+              <w:jc w:val="center"/>
+              <w:cnfStyle w:val="000000000000" w:firstRow="0" w:lastRow="0" w:firstColumn="0" w:lastColumn="0" w:oddVBand="0" w:evenVBand="0" w:oddHBand="0" w:evenHBand="0" w:firstRowFirstColumn="0" w:firstRowLastColumn="0" w:lastRowFirstColumn="0" w:lastRowLastColumn="0"/>
+            </w:pPr>
+            <w:r>
+              <w:t>IP ADDR</w:t>
+            </w:r>
+          </w:p>
+        </w:tc>
+        <w:tc>
+          <w:tcPr>
+            <w:tcW w:w="0" w:type="auto"/>
+            <w:vAlign w:val="center"/>
+          </w:tcPr>
+          <w:p>
+            <w:pPr>
+              <w:cnfStyle w:val="000000000000" w:firstRow="0" w:lastRow="0" w:firstColumn="0" w:lastColumn="0" w:oddVBand="0" w:evenVBand="0" w:oddHBand="0" w:evenHBand="0" w:firstRowFirstColumn="0" w:firstRowLastColumn="0" w:lastRowFirstColumn="0" w:lastRowLastColumn="0"/>
+            </w:pPr>
+            <w:r>
+              <w:t>The IP Address of the Qube Manager</w:t>
+            </w:r>
+          </w:p>
+        </w:tc>
+      </w:tr>
     </w:tbl>
     <w:p/>
     <w:p>
@@ -2361,6 +2454,26 @@
         <w:jc w:val="both"/>
       </w:pPr>
     </w:p>
+    <w:p>
+      <w:pPr>
+        <w:jc w:val="both"/>
+      </w:pPr>
+    </w:p>
+    <w:p>
+      <w:pPr>
+        <w:jc w:val="both"/>
+      </w:pPr>
+    </w:p>
+    <w:p>
+      <w:pPr>
+        <w:jc w:val="both"/>
+      </w:pPr>
+    </w:p>
+    <w:p>
+      <w:pPr>
+        <w:jc w:val="both"/>
+      </w:pPr>
+    </w:p>
     <w:tbl>
       <w:tblPr>
         <w:tblStyle w:val="TableGrid"/>
@@ -2536,6 +2649,69 @@
         </w:trPr>
         <w:tc>
           <w:tcPr>
+            <w:tcW w:w="6749" w:type="dxa"/>
+            <w:gridSpan w:val="4"/>
+            <w:vAlign w:val="center"/>
+          </w:tcPr>
+          <w:p>
+            <w:pPr>
+              <w:jc w:val="center"/>
+            </w:pPr>
+            <w:r>
+              <w:t>IP ADDRESS</w:t>
+            </w:r>
+          </w:p>
+        </w:tc>
+      </w:tr>
+      <w:tr>
+        <w:trPr>
+          <w:trHeight w:val="379"/>
+          <w:jc w:val="center"/>
+        </w:trPr>
+        <w:tc>
+          <w:tcPr>
+            <w:tcW w:w="6749" w:type="dxa"/>
+            <w:gridSpan w:val="4"/>
+            <w:vAlign w:val="center"/>
+          </w:tcPr>
+          <w:p>
+            <w:pPr>
+              <w:jc w:val="center"/>
+            </w:pPr>
+            <w:r>
+              <w:t>FREE RAM [MB]</w:t>
+            </w:r>
+          </w:p>
+        </w:tc>
+      </w:tr>
+      <w:tr>
+        <w:trPr>
+          <w:trHeight w:val="379"/>
+          <w:jc w:val="center"/>
+        </w:trPr>
+        <w:tc>
+          <w:tcPr>
+            <w:tcW w:w="6749" w:type="dxa"/>
+            <w:gridSpan w:val="4"/>
+            <w:vAlign w:val="center"/>
+          </w:tcPr>
+          <w:p>
+            <w:pPr>
+              <w:jc w:val="center"/>
+            </w:pPr>
+            <w:r>
+              <w:t>FREE RAM [KB]</w:t>
+            </w:r>
+          </w:p>
+        </w:tc>
+      </w:tr>
+      <w:tr>
+        <w:trPr>
+          <w:trHeight w:val="379"/>
+          <w:jc w:val="center"/>
+        </w:trPr>
+        <w:tc>
+          <w:tcPr>
             <w:tcW w:w="1687" w:type="dxa"/>
             <w:vAlign w:val="center"/>
           </w:tcPr>
@@ -2544,7 +2720,7 @@
               <w:jc w:val="center"/>
             </w:pPr>
             <w:r>
-              <w:t>MRY</w:t>
+              <w:t>X</w:t>
             </w:r>
           </w:p>
         </w:tc>
@@ -2558,22 +2734,35 @@
               <w:jc w:val="center"/>
             </w:pPr>
             <w:r>
-              <w:t>CPUS</w:t>
-            </w:r>
-          </w:p>
-        </w:tc>
-        <w:tc>
-          <w:tcPr>
-            <w:tcW w:w="3375" w:type="dxa"/>
-            <w:gridSpan w:val="2"/>
-            <w:vAlign w:val="center"/>
-          </w:tcPr>
-          <w:p>
-            <w:pPr>
-              <w:jc w:val="center"/>
-            </w:pPr>
-            <w:r>
-              <w:t>QDIM</w:t>
+              <w:t>X</w:t>
+            </w:r>
+          </w:p>
+        </w:tc>
+        <w:tc>
+          <w:tcPr>
+            <w:tcW w:w="1687" w:type="dxa"/>
+            <w:vAlign w:val="center"/>
+          </w:tcPr>
+          <w:p>
+            <w:pPr>
+              <w:jc w:val="center"/>
+            </w:pPr>
+            <w:r>
+              <w:t>X</w:t>
+            </w:r>
+          </w:p>
+        </w:tc>
+        <w:tc>
+          <w:tcPr>
+            <w:tcW w:w="1688" w:type="dxa"/>
+            <w:vAlign w:val="center"/>
+          </w:tcPr>
+          <w:p>
+            <w:pPr>
+              <w:jc w:val="center"/>
+            </w:pPr>
+            <w:r>
+              <w:t>CPU USG</w:t>
             </w:r>
           </w:p>
         </w:tc>
@@ -2589,7 +2778,6 @@
         <w:jc w:val="both"/>
       </w:pPr>
       <w:r>
-        <w:lastRenderedPageBreak/>
         <w:t>Here is the description of the fields.</w:t>
       </w:r>
     </w:p>
@@ -2861,7 +3049,7 @@
                 <w:b w:val="0"/>
                 <w:bCs w:val="0"/>
               </w:rPr>
-              <w:t>[12-13]</w:t>
+              <w:t>[12-15]</w:t>
             </w:r>
           </w:p>
         </w:tc>
@@ -2876,7 +3064,7 @@
               <w:cnfStyle w:val="000000000000" w:firstRow="0" w:lastRow="0" w:firstColumn="0" w:lastColumn="0" w:oddVBand="0" w:evenVBand="0" w:oddHBand="0" w:evenHBand="0" w:firstRowFirstColumn="0" w:firstRowLastColumn="0" w:lastRowFirstColumn="0" w:lastRowLastColumn="0"/>
             </w:pPr>
             <w:r>
-              <w:t>QDIM</w:t>
+              <w:t>IP ADDRESS</w:t>
             </w:r>
           </w:p>
         </w:tc>
@@ -2890,7 +3078,7 @@
               <w:cnfStyle w:val="000000000000" w:firstRow="0" w:lastRow="0" w:firstColumn="0" w:lastColumn="0" w:oddVBand="0" w:evenVBand="0" w:oddHBand="0" w:evenHBand="0" w:firstRowFirstColumn="0" w:firstRowLastColumn="0" w:lastRowFirstColumn="0" w:lastRowLastColumn="0"/>
             </w:pPr>
             <w:r>
-              <w:t>Max dimension of the task queue</w:t>
+              <w:t>The Ip Address of the message sender</w:t>
             </w:r>
           </w:p>
         </w:tc>
@@ -2919,7 +3107,35 @@
                 <w:b w:val="0"/>
                 <w:bCs w:val="0"/>
               </w:rPr>
-              <w:t>[14]</w:t>
+              <w:t>[1</w:t>
+            </w:r>
+            <w:r>
+              <w:rPr>
+                <w:b w:val="0"/>
+                <w:bCs w:val="0"/>
+              </w:rPr>
+              <w:t>6</w:t>
+            </w:r>
+            <w:r>
+              <w:rPr>
+                <w:b w:val="0"/>
+                <w:bCs w:val="0"/>
+              </w:rPr>
+              <w:t>-</w:t>
+            </w:r>
+            <w:r>
+              <w:rPr>
+                <w:b w:val="0"/>
+                <w:bCs w:val="0"/>
+              </w:rPr>
+              <w:t>19</w:t>
+            </w:r>
+            <w:r>
+              <w:rPr>
+                <w:b w:val="0"/>
+                <w:bCs w:val="0"/>
+              </w:rPr>
+              <w:t>]</w:t>
             </w:r>
           </w:p>
         </w:tc>
@@ -2934,7 +3150,7 @@
               <w:cnfStyle w:val="000000000000" w:firstRow="0" w:lastRow="0" w:firstColumn="0" w:lastColumn="0" w:oddVBand="0" w:evenVBand="0" w:oddHBand="0" w:evenHBand="0" w:firstRowFirstColumn="0" w:firstRowLastColumn="0" w:lastRowFirstColumn="0" w:lastRowLastColumn="0"/>
             </w:pPr>
             <w:r>
-              <w:t>CPUS</w:t>
+              <w:t>FREE RAM [MB]</w:t>
             </w:r>
           </w:p>
         </w:tc>
@@ -2948,7 +3164,7 @@
               <w:cnfStyle w:val="000000000000" w:firstRow="0" w:lastRow="0" w:firstColumn="0" w:lastColumn="0" w:oddVBand="0" w:evenVBand="0" w:oddHBand="0" w:evenHBand="0" w:firstRowFirstColumn="0" w:firstRowLastColumn="0" w:lastRowFirstColumn="0" w:lastRowLastColumn="0"/>
             </w:pPr>
             <w:r>
-              <w:t>The number of available processors</w:t>
+              <w:t>The Amount of free RAM in MB</w:t>
             </w:r>
           </w:p>
         </w:tc>
@@ -2977,7 +3193,35 @@
                 <w:b w:val="0"/>
                 <w:bCs w:val="0"/>
               </w:rPr>
-              <w:t>[15]</w:t>
+              <w:t>[</w:t>
+            </w:r>
+            <w:r>
+              <w:rPr>
+                <w:b w:val="0"/>
+                <w:bCs w:val="0"/>
+              </w:rPr>
+              <w:t>20</w:t>
+            </w:r>
+            <w:r>
+              <w:rPr>
+                <w:b w:val="0"/>
+                <w:bCs w:val="0"/>
+              </w:rPr>
+              <w:t>-</w:t>
+            </w:r>
+            <w:r>
+              <w:rPr>
+                <w:b w:val="0"/>
+                <w:bCs w:val="0"/>
+              </w:rPr>
+              <w:t>23</w:t>
+            </w:r>
+            <w:r>
+              <w:rPr>
+                <w:b w:val="0"/>
+                <w:bCs w:val="0"/>
+              </w:rPr>
+              <w:t>]</w:t>
             </w:r>
           </w:p>
         </w:tc>
@@ -2992,7 +3236,7 @@
               <w:cnfStyle w:val="000000000000" w:firstRow="0" w:lastRow="0" w:firstColumn="0" w:lastColumn="0" w:oddVBand="0" w:evenVBand="0" w:oddHBand="0" w:evenHBand="0" w:firstRowFirstColumn="0" w:firstRowLastColumn="0" w:lastRowFirstColumn="0" w:lastRowLastColumn="0"/>
             </w:pPr>
             <w:r>
-              <w:t>MRY</w:t>
+              <w:t>FREE RAM [KB]</w:t>
             </w:r>
           </w:p>
         </w:tc>
@@ -3006,7 +3250,79 @@
               <w:cnfStyle w:val="000000000000" w:firstRow="0" w:lastRow="0" w:firstColumn="0" w:lastColumn="0" w:oddVBand="0" w:evenVBand="0" w:oddHBand="0" w:evenHBand="0" w:firstRowFirstColumn="0" w:firstRowLastColumn="0" w:lastRowFirstColumn="0" w:lastRowLastColumn="0"/>
             </w:pPr>
             <w:r>
-              <w:t>In GB the amount of available RAM memory</w:t>
+              <w:t>The Amount of free RAM in KB</w:t>
+            </w:r>
+          </w:p>
+        </w:tc>
+      </w:tr>
+      <w:tr>
+        <w:trPr>
+          <w:trHeight w:val="275"/>
+          <w:jc w:val="center"/>
+        </w:trPr>
+        <w:tc>
+          <w:tcPr>
+            <w:cnfStyle w:val="001000000000" w:firstRow="0" w:lastRow="0" w:firstColumn="1" w:lastColumn="0" w:oddVBand="0" w:evenVBand="0" w:oddHBand="0" w:evenHBand="0" w:firstRowFirstColumn="0" w:firstRowLastColumn="0" w:lastRowFirstColumn="0" w:lastRowLastColumn="0"/>
+            <w:tcW w:w="0" w:type="auto"/>
+            <w:vAlign w:val="center"/>
+          </w:tcPr>
+          <w:p>
+            <w:pPr>
+              <w:jc w:val="center"/>
+              <w:rPr>
+                <w:b w:val="0"/>
+                <w:bCs w:val="0"/>
+              </w:rPr>
+            </w:pPr>
+            <w:r>
+              <w:rPr>
+                <w:b w:val="0"/>
+                <w:bCs w:val="0"/>
+              </w:rPr>
+              <w:t>[2</w:t>
+            </w:r>
+            <w:r>
+              <w:rPr>
+                <w:b w:val="0"/>
+                <w:bCs w:val="0"/>
+              </w:rPr>
+              <w:t>4</w:t>
+            </w:r>
+            <w:r>
+              <w:rPr>
+                <w:b w:val="0"/>
+                <w:bCs w:val="0"/>
+              </w:rPr>
+              <w:t>]</w:t>
+            </w:r>
+          </w:p>
+        </w:tc>
+        <w:tc>
+          <w:tcPr>
+            <w:tcW w:w="0" w:type="auto"/>
+            <w:vAlign w:val="center"/>
+          </w:tcPr>
+          <w:p>
+            <w:pPr>
+              <w:jc w:val="center"/>
+              <w:cnfStyle w:val="000000000000" w:firstRow="0" w:lastRow="0" w:firstColumn="0" w:lastColumn="0" w:oddVBand="0" w:evenVBand="0" w:oddHBand="0" w:evenHBand="0" w:firstRowFirstColumn="0" w:firstRowLastColumn="0" w:lastRowFirstColumn="0" w:lastRowLastColumn="0"/>
+            </w:pPr>
+            <w:r>
+              <w:t>CPU USG</w:t>
+            </w:r>
+          </w:p>
+        </w:tc>
+        <w:tc>
+          <w:tcPr>
+            <w:tcW w:w="0" w:type="auto"/>
+            <w:vAlign w:val="center"/>
+          </w:tcPr>
+          <w:p>
+            <w:pPr>
+              <w:cnfStyle w:val="000000000000" w:firstRow="0" w:lastRow="0" w:firstColumn="0" w:lastColumn="0" w:oddVBand="0" w:evenVBand="0" w:oddHBand="0" w:evenHBand="0" w:firstRowFirstColumn="0" w:firstRowLastColumn="0" w:lastRowFirstColumn="0" w:lastRowLastColumn="0"/>
+            </w:pPr>
+            <w:r>
+              <w:t>The percentage of CPU usage</w:t>
             </w:r>
           </w:p>
         </w:tc>
@@ -3016,6 +3332,142 @@
       <w:pPr>
         <w:jc w:val="both"/>
       </w:pPr>
+    </w:p>
+    <w:p>
+      <w:pPr>
+        <w:jc w:val="both"/>
+      </w:pPr>
+      <w:r>
+        <w:t>The real total available RAM up to KB precision is computed as</w:t>
+      </w:r>
+    </w:p>
+    <w:p>
+      <w:pPr>
+        <w:jc w:val="both"/>
+        <w:rPr>
+          <w:rFonts w:eastAsiaTheme="minorEastAsia"/>
+        </w:rPr>
+      </w:pPr>
+      <m:oMathPara>
+        <m:oMath>
+          <m:r>
+            <w:rPr>
+              <w:rFonts w:ascii="Cambria Math" w:hAnsi="Cambria Math"/>
+            </w:rPr>
+            <m:t>FRE</m:t>
+          </m:r>
+          <m:sSub>
+            <m:sSubPr>
+              <m:ctrlPr>
+                <w:rPr>
+                  <w:rFonts w:ascii="Cambria Math" w:hAnsi="Cambria Math"/>
+                  <w:i/>
+                </w:rPr>
+              </m:ctrlPr>
+            </m:sSubPr>
+            <m:e>
+              <m:r>
+                <w:rPr>
+                  <w:rFonts w:ascii="Cambria Math" w:hAnsi="Cambria Math"/>
+                </w:rPr>
+                <m:t>E</m:t>
+              </m:r>
+            </m:e>
+            <m:sub>
+              <m:r>
+                <w:rPr>
+                  <w:rFonts w:ascii="Cambria Math" w:hAnsi="Cambria Math"/>
+                </w:rPr>
+                <m:t>RA</m:t>
+              </m:r>
+              <m:sSub>
+                <m:sSubPr>
+                  <m:ctrlPr>
+                    <w:rPr>
+                      <w:rFonts w:ascii="Cambria Math" w:hAnsi="Cambria Math"/>
+                      <w:i/>
+                    </w:rPr>
+                  </m:ctrlPr>
+                </m:sSubPr>
+                <m:e>
+                  <m:r>
+                    <w:rPr>
+                      <w:rFonts w:ascii="Cambria Math" w:hAnsi="Cambria Math"/>
+                    </w:rPr>
+                    <m:t>M</m:t>
+                  </m:r>
+                </m:e>
+                <m:sub>
+                  <m:r>
+                    <w:rPr>
+                      <w:rFonts w:ascii="Cambria Math" w:hAnsi="Cambria Math"/>
+                    </w:rPr>
+                    <m:t>MB</m:t>
+                  </m:r>
+                </m:sub>
+              </m:sSub>
+            </m:sub>
+          </m:sSub>
+          <m:r>
+            <w:rPr>
+              <w:rFonts w:ascii="Cambria Math" w:hAnsi="Cambria Math"/>
+            </w:rPr>
+            <m:t>*1E3+FRE</m:t>
+          </m:r>
+          <m:sSub>
+            <m:sSubPr>
+              <m:ctrlPr>
+                <w:rPr>
+                  <w:rFonts w:ascii="Cambria Math" w:hAnsi="Cambria Math"/>
+                  <w:i/>
+                </w:rPr>
+              </m:ctrlPr>
+            </m:sSubPr>
+            <m:e>
+              <m:r>
+                <w:rPr>
+                  <w:rFonts w:ascii="Cambria Math" w:hAnsi="Cambria Math"/>
+                </w:rPr>
+                <m:t>E</m:t>
+              </m:r>
+            </m:e>
+            <m:sub>
+              <m:r>
+                <w:rPr>
+                  <w:rFonts w:ascii="Cambria Math" w:hAnsi="Cambria Math"/>
+                </w:rPr>
+                <m:t>RA</m:t>
+              </m:r>
+              <m:sSub>
+                <m:sSubPr>
+                  <m:ctrlPr>
+                    <w:rPr>
+                      <w:rFonts w:ascii="Cambria Math" w:hAnsi="Cambria Math"/>
+                      <w:i/>
+                    </w:rPr>
+                  </m:ctrlPr>
+                </m:sSubPr>
+                <m:e>
+                  <m:r>
+                    <w:rPr>
+                      <w:rFonts w:ascii="Cambria Math" w:hAnsi="Cambria Math"/>
+                    </w:rPr>
+                    <m:t>M</m:t>
+                  </m:r>
+                </m:e>
+                <m:sub>
+                  <m:r>
+                    <w:rPr>
+                      <w:rFonts w:ascii="Cambria Math" w:hAnsi="Cambria Math"/>
+                    </w:rPr>
+                    <m:t>KB</m:t>
+                  </m:r>
+                </m:sub>
+              </m:sSub>
+            </m:sub>
+          </m:sSub>
+        </m:oMath>
+      </m:oMathPara>
     </w:p>
     <w:p>
       <w:pPr>
@@ -3872,7 +4324,6 @@
   <w:style w:type="character" w:default="1" w:styleId="DefaultParagraphFont">
     <w:name w:val="Default Paragraph Font"/>
     <w:uiPriority w:val="1"/>
-    <w:semiHidden/>
     <w:unhideWhenUsed/>
   </w:style>
   <w:style w:type="table" w:default="1" w:styleId="TableNormal">
@@ -4370,6 +4821,16 @@
       <w:ind w:left="660"/>
     </w:pPr>
   </w:style>
+  <w:style w:type="character" w:styleId="PlaceholderText">
+    <w:name w:val="Placeholder Text"/>
+    <w:basedOn w:val="DefaultParagraphFont"/>
+    <w:uiPriority w:val="99"/>
+    <w:semiHidden/>
+    <w:rsid w:val="00935A36"/>
+    <w:rPr>
+      <w:color w:val="666666"/>
+    </w:rPr>
+  </w:style>
 </w:styles>
 </file>
 

</xml_diff>